<commit_message>
Update Appendix [BackdoorDesign & Exploitation].docx
</commit_message>
<xml_diff>
--- a/Security-Programming/Documentation/Reflection_Report/Appendix/Appendix [BackdoorDesign & Exploitation].docx
+++ b/Security-Programming/Documentation/Reflection_Report/Appendix/Appendix [BackdoorDesign & Exploitation].docx
@@ -87,15 +87,7 @@
         </w:numPr>
       </w:pPr>
       <w:r>
-        <w:t xml:space="preserve">Configure a test server instance using the </w:t>
-      </w:r>
-      <w:proofErr w:type="spellStart"/>
-      <w:r>
-        <w:t>backdoored_version</w:t>
-      </w:r>
-      <w:proofErr w:type="spellEnd"/>
-      <w:r>
-        <w:t xml:space="preserve">/ server (enable backdoor or run the PoC according to the quarantine notes). </w:t>
+        <w:t xml:space="preserve">Configure a test server instance using the backdoored_version/ server (enable backdoor or run the PoC according to the quarantine notes). </w:t>
       </w:r>
     </w:p>
     <w:p>
@@ -198,15 +190,7 @@
         </w:numPr>
       </w:pPr>
       <w:r>
-        <w:t xml:space="preserve">Craft a USER_ADVERTISE JSON envelope with an arbitrary </w:t>
-      </w:r>
-      <w:proofErr w:type="spellStart"/>
-      <w:r>
-        <w:t>user_id</w:t>
-      </w:r>
-      <w:proofErr w:type="spellEnd"/>
-      <w:r>
-        <w:t xml:space="preserve"> and public key info, leaving signature fields empty or invalid.</w:t>
+        <w:t>Craft a USER_ADVERTISE JSON envelope with an arbitrary user_id and public key info, leaving signature fields empty or invalid.</w:t>
       </w:r>
     </w:p>
     <w:p>
@@ -242,7 +226,11 @@
         <w:t>The attacker can now send messages claiming to be the advertised user or observe how servers route traffic for that fake identity.</w:t>
       </w:r>
     </w:p>
-    <w:p/>
+    <w:p>
+      <w:r>
+        <w:t>More explanations are provided in the Reflective Commentary.md file.</w:t>
+      </w:r>
+    </w:p>
     <w:sectPr>
       <w:pgSz w:w="12240" w:h="15840"/>
       <w:pgMar w:top="1440" w:right="1440" w:bottom="1440" w:left="1440" w:header="720" w:footer="720" w:gutter="0"/>
@@ -1094,6 +1082,7 @@
   <w:style w:type="character" w:default="1" w:styleId="DefaultParagraphFont">
     <w:name w:val="Default Paragraph Font"/>
     <w:uiPriority w:val="1"/>
+    <w:semiHidden/>
     <w:unhideWhenUsed/>
   </w:style>
   <w:style w:type="table" w:default="1" w:styleId="TableNormal">

</xml_diff>